<commit_message>
Technical choices, applied feedback to research report
</commit_message>
<xml_diff>
--- a/Documentatie/Research report/Research_report_1_Javascript_Frameworks (2) - Copy.docx
+++ b/Documentatie/Research report/Research_report_1_Javascript_Frameworks (2) - Copy.docx
@@ -2217,15 +2217,13 @@
         </w:rPr>
         <w:t xml:space="preserve">that offer different features specific for the needs of your project. Hence, it is important to </w:t>
       </w:r>
-      <w:proofErr w:type="spellStart"/>
-      <w:r>
-        <w:rPr>
-          <w:rFonts w:ascii="Arial" w:hAnsi="Arial" w:cs="Arial"/>
-          <w:color w:val="161718" w:themeColor="text1"/>
-        </w:rPr>
-        <w:t>analyze</w:t>
-      </w:r>
-      <w:proofErr w:type="spellEnd"/>
+      <w:r>
+        <w:rPr>
+          <w:rFonts w:ascii="Arial" w:hAnsi="Arial" w:cs="Arial"/>
+          <w:color w:val="161718" w:themeColor="text1"/>
+        </w:rPr>
+        <w:t>analyse</w:t>
+      </w:r>
       <w:r>
         <w:rPr>
           <w:rFonts w:ascii="Arial" w:hAnsi="Arial" w:cs="Arial"/>
@@ -2568,25 +2566,7 @@
           <w:color w:val="161718" w:themeColor="text1"/>
           <w:szCs w:val="10"/>
         </w:rPr>
-        <w:t xml:space="preserve">The most active community can be found for </w:t>
-      </w:r>
-      <w:proofErr w:type="gramStart"/>
-      <w:r>
-        <w:rPr>
-          <w:rFonts w:ascii="Arial" w:hAnsi="Arial" w:cs="Arial"/>
-          <w:color w:val="161718" w:themeColor="text1"/>
-          <w:szCs w:val="10"/>
-        </w:rPr>
-        <w:t>all of</w:t>
-      </w:r>
-      <w:proofErr w:type="gramEnd"/>
-      <w:r>
-        <w:rPr>
-          <w:rFonts w:ascii="Arial" w:hAnsi="Arial" w:cs="Arial"/>
-          <w:color w:val="161718" w:themeColor="text1"/>
-          <w:szCs w:val="10"/>
-        </w:rPr>
-        <w:t xml:space="preserve"> the popular frameworks.</w:t>
+        <w:t>The most active community can be found for all of the popular frameworks.</w:t>
       </w:r>
     </w:p>
     <w:p>
@@ -3252,7 +3232,7 @@
           <w:color w:val="161718" w:themeColor="text1"/>
           <w:szCs w:val="10"/>
         </w:rPr>
-        <w:t>. B</w:t>
+        <w:t>.</w:t>
       </w:r>
       <w:r>
         <w:rPr>
@@ -3260,7 +3240,7 @@
           <w:color w:val="161718" w:themeColor="text1"/>
           <w:szCs w:val="10"/>
         </w:rPr>
-        <w:t xml:space="preserve">ecause I have never worked with a framework before it is decisive to pick a framework that has a high popularity with an active community. </w:t>
+        <w:t xml:space="preserve"> Benefits of popularity are frequent updates, support and larger documentation</w:t>
       </w:r>
       <w:r>
         <w:rPr>
@@ -3268,7 +3248,7 @@
           <w:color w:val="161718" w:themeColor="text1"/>
           <w:szCs w:val="10"/>
         </w:rPr>
-        <w:t xml:space="preserve">  </w:t>
+        <w:t>.</w:t>
       </w:r>
       <w:r>
         <w:rPr>
@@ -3276,18 +3256,24 @@
           <w:color w:val="161718" w:themeColor="text1"/>
           <w:szCs w:val="10"/>
         </w:rPr>
+        <w:t xml:space="preserve"> </w:t>
+      </w:r>
+      <w:r>
+        <w:rPr>
+          <w:rFonts w:ascii="Arial" w:hAnsi="Arial" w:cs="Arial"/>
+          <w:color w:val="161718" w:themeColor="text1"/>
+          <w:szCs w:val="10"/>
+        </w:rPr>
         <w:t xml:space="preserve">The most popular framework at this moment is React, with a large community that is actively involved in forums like stack overflow there are a lot of resources and difficulties already </w:t>
       </w:r>
-      <w:proofErr w:type="spellStart"/>
       <w:r>
         <w:rPr>
           <w:rFonts w:ascii="Arial" w:hAnsi="Arial" w:cs="Arial"/>
           <w:color w:val="161718" w:themeColor="text1"/>
           <w:szCs w:val="10"/>
         </w:rPr>
-        <w:t>availible</w:t>
-      </w:r>
-      <w:proofErr w:type="spellEnd"/>
+        <w:t>available</w:t>
+      </w:r>
       <w:r>
         <w:rPr>
           <w:rFonts w:ascii="Arial" w:hAnsi="Arial" w:cs="Arial"/>
@@ -3509,7 +3495,55 @@
           <w:color w:val="161718" w:themeColor="text1"/>
           <w:szCs w:val="10"/>
         </w:rPr>
-        <w:t xml:space="preserve">. This architecture provides reusability and customization and can therefore be used in different parts of the application as well as swapping components based on user preferences or behaviour. Hence for an online education platform this architecture would be ideal since users and teachers like to view components in a different way or personalize them. </w:t>
+        <w:t xml:space="preserve">. </w:t>
+      </w:r>
+      <w:r>
+        <w:rPr>
+          <w:rFonts w:ascii="Arial" w:hAnsi="Arial" w:cs="Arial"/>
+          <w:color w:val="161718" w:themeColor="text1"/>
+          <w:szCs w:val="10"/>
+        </w:rPr>
+        <w:t xml:space="preserve">This component-based architecture is also enforced by all the other </w:t>
+      </w:r>
+      <w:r>
+        <w:rPr>
+          <w:rFonts w:ascii="Arial" w:hAnsi="Arial" w:cs="Arial"/>
+          <w:color w:val="161718" w:themeColor="text1"/>
+          <w:szCs w:val="10"/>
+        </w:rPr>
+        <w:t>frameworks.</w:t>
+      </w:r>
+      <w:r>
+        <w:rPr>
+          <w:rFonts w:ascii="Arial" w:hAnsi="Arial" w:cs="Arial"/>
+          <w:color w:val="161718" w:themeColor="text1"/>
+          <w:szCs w:val="10"/>
+        </w:rPr>
+        <w:t xml:space="preserve"> This</w:t>
+      </w:r>
+      <w:r>
+        <w:rPr>
+          <w:rFonts w:ascii="Arial" w:hAnsi="Arial" w:cs="Arial"/>
+          <w:color w:val="161718" w:themeColor="text1"/>
+          <w:szCs w:val="10"/>
+        </w:rPr>
+        <w:t xml:space="preserve"> architecture provides reusability and customization and can therefore be used in different parts of the application as well as swapping components based on user preferences or behaviour. Hence for an online education platform this architecture would be ideal since users and teachers like to view components in a different way or personalize them.</w:t>
+      </w:r>
+      <w:r>
+        <w:rPr>
+          <w:rFonts w:ascii="Arial" w:hAnsi="Arial" w:cs="Arial"/>
+          <w:color w:val="161718" w:themeColor="text1"/>
+          <w:szCs w:val="10"/>
+        </w:rPr>
+        <w:t xml:space="preserve"> </w:t>
+      </w:r>
+      <w:r>
+        <w:rPr>
+          <w:rFonts w:ascii="Arial" w:hAnsi="Arial" w:cs="Arial"/>
+          <w:color w:val="161718" w:themeColor="text1"/>
+          <w:szCs w:val="10"/>
+        </w:rPr>
+        <w:t xml:space="preserve"> </w:t>
       </w:r>
     </w:p>
     <w:p>
@@ -6145,14 +6179,21 @@
           <w:rFonts w:ascii="Arial" w:hAnsi="Arial" w:cs="Arial"/>
           <w:color w:val="auto"/>
         </w:rPr>
-        <w:t>JavaScript frameworks like Angular, Vue, and React are widely used for developing web applications. Because large enterprises as well as many individuals use these frameworks, they are a notable target for various types of cyberattacks. For the most popular attacks</w:t>
-      </w:r>
-      <w:r>
-        <w:rPr>
-          <w:rFonts w:ascii="Arial" w:hAnsi="Arial" w:cs="Arial"/>
-          <w:color w:val="auto"/>
-        </w:rPr>
-        <w:t xml:space="preserve"> I will research whether the most popular frameworks have countermeasures for them.</w:t>
+        <w:t>JavaScript frameworks like Angular, Vue, and React are widely used for developing web applications. Because large enterprises as well as many individuals use these frameworks, they are a notable target for various types of cyberattacks.</w:t>
+      </w:r>
+      <w:r>
+        <w:rPr>
+          <w:rFonts w:ascii="Arial" w:hAnsi="Arial" w:cs="Arial"/>
+          <w:color w:val="auto"/>
+        </w:rPr>
+        <w:t xml:space="preserve"> A research will be done, researching whether the most popular JavaScript frameworks have countermeasures for the most popular attacks.</w:t>
+      </w:r>
+      <w:r>
+        <w:rPr>
+          <w:rFonts w:ascii="Arial" w:hAnsi="Arial" w:cs="Arial"/>
+          <w:color w:val="auto"/>
+        </w:rPr>
+        <w:t xml:space="preserve"> </w:t>
       </w:r>
     </w:p>
     <w:p/>
@@ -6490,7 +6531,6 @@
           <w:rFonts w:ascii="Arial" w:hAnsi="Arial" w:cs="Arial"/>
           <w:color w:val="auto"/>
         </w:rPr>
-        <w:lastRenderedPageBreak/>
         <w:t>React:</w:t>
       </w:r>
     </w:p>
@@ -6516,7 +6556,6 @@
         </w:rPr>
         <w:t xml:space="preserve"> this attack would work in traditional HTML, JS based application. But </w:t>
       </w:r>
-      <w:proofErr w:type="gramStart"/>
       <w:r>
         <w:rPr>
           <w:rFonts w:ascii="Arial" w:hAnsi="Arial" w:cs="Arial"/>
@@ -6531,7 +6570,6 @@
         </w:rPr>
         <w:t>eact</w:t>
       </w:r>
-      <w:proofErr w:type="gramEnd"/>
       <w:r>
         <w:rPr>
           <w:rFonts w:ascii="Arial" w:hAnsi="Arial" w:cs="Arial"/>
@@ -6790,21 +6828,7 @@
         <w:rPr>
           <w:color w:val="auto"/>
         </w:rPr>
-        <w:t xml:space="preserve">Furthermore, </w:t>
-      </w:r>
-      <w:proofErr w:type="gramStart"/>
-      <w:r>
-        <w:rPr>
-          <w:color w:val="auto"/>
-        </w:rPr>
-        <w:t>React</w:t>
-      </w:r>
-      <w:proofErr w:type="gramEnd"/>
-      <w:r>
-        <w:rPr>
-          <w:color w:val="auto"/>
-        </w:rPr>
-        <w:t xml:space="preserve"> does not</w:t>
+        <w:t>Furthermore, React does not</w:t>
       </w:r>
       <w:r>
         <w:rPr>
@@ -6840,7 +6864,6 @@
           <w:bCs/>
           <w:color w:val="auto"/>
         </w:rPr>
-        <w:lastRenderedPageBreak/>
         <w:t>Vue.js</w:t>
       </w:r>
     </w:p>
@@ -7515,19 +7538,11 @@
         </w:rPr>
         <w:t xml:space="preserve"> </w:t>
       </w:r>
-      <w:proofErr w:type="gramStart"/>
-      <w:r>
-        <w:rPr>
-          <w:color w:val="auto"/>
-        </w:rPr>
-        <w:t>the final conclusion</w:t>
-      </w:r>
-      <w:proofErr w:type="gramEnd"/>
-      <w:r>
-        <w:rPr>
-          <w:color w:val="auto"/>
-        </w:rPr>
-        <w:t xml:space="preserve"> is</w:t>
+      <w:r>
+        <w:rPr>
+          <w:color w:val="auto"/>
+        </w:rPr>
+        <w:t>the final conclusion is</w:t>
       </w:r>
       <w:r>
         <w:rPr>
@@ -7545,21 +7560,7 @@
         <w:rPr>
           <w:color w:val="auto"/>
         </w:rPr>
-        <w:t xml:space="preserve">. This is because </w:t>
-      </w:r>
-      <w:proofErr w:type="gramStart"/>
-      <w:r>
-        <w:rPr>
-          <w:color w:val="auto"/>
-        </w:rPr>
-        <w:t>React</w:t>
-      </w:r>
-      <w:proofErr w:type="gramEnd"/>
-      <w:r>
-        <w:rPr>
-          <w:color w:val="auto"/>
-        </w:rPr>
-        <w:t xml:space="preserve"> has the largest community which is essential to </w:t>
+        <w:t xml:space="preserve">. This is because React has the largest community which is essential to </w:t>
       </w:r>
       <w:r>
         <w:rPr>
@@ -7619,21 +7620,7 @@
         <w:rPr>
           <w:color w:val="auto"/>
         </w:rPr>
-        <w:t xml:space="preserve">, </w:t>
-      </w:r>
-      <w:proofErr w:type="gramStart"/>
-      <w:r>
-        <w:rPr>
-          <w:color w:val="auto"/>
-        </w:rPr>
-        <w:t>React</w:t>
-      </w:r>
-      <w:proofErr w:type="gramEnd"/>
-      <w:r>
-        <w:rPr>
-          <w:color w:val="auto"/>
-        </w:rPr>
-        <w:t xml:space="preserve"> offers </w:t>
+        <w:t xml:space="preserve">, React offers </w:t>
       </w:r>
       <w:r>
         <w:rPr>
@@ -7733,7 +7720,6 @@
       <w:r>
         <w:rPr>
           <w:color w:val="161718" w:themeColor="text1"/>
-          <w:lang/>
         </w:rPr>
         <w:t>hile writing this research report, I have chosen to apply differnt researching methods for different sub-questions, I did this because I have no past expierience with frameworks.</w:t>
       </w:r>

</xml_diff>